<commit_message>
add AbbreviationValidator, add rules at DocumentValidator, interface changed
</commit_message>
<xml_diff>
--- a/src/test/doc/gqw.docx
+++ b/src/test/doc/gqw.docx
@@ -2175,16 +2175,7 @@
       <w:bookmarkStart w:id="2" w:name="_Toc36226057"/>
       <w:r>
         <w:lastRenderedPageBreak/>
-        <w:t>ВВ</w:t>
-      </w:r>
-      <w:r>
-        <w:rPr>
-          <w:lang w:val="en-US"/>
-        </w:rPr>
-        <w:t>h</w:t>
-      </w:r>
-      <w:r>
-        <w:t>ЕДЕНИЕ</w:t>
+        <w:t>ВВЕДЕНИЕ</w:t>
       </w:r>
       <w:bookmarkEnd w:id="2"/>
     </w:p>
@@ -2269,49 +2260,7 @@
       <w:r>
         <w:t xml:space="preserve"> </w:t>
       </w:r>
-    </w:p>
-    <w:p>
-      <w:pPr>
-        <w:pStyle w:val="2"/>
-      </w:pPr>
-      <w:r>
-        <w:t>2</w:t>
-      </w:r>
-      <w:r>
-        <w:t xml:space="preserve"> уровень заголовка</w:t>
-      </w:r>
-    </w:p>
-    <w:p>
-      <w:pPr>
-        <w:rPr>
-          <w:rFonts w:ascii="Times New Roman" w:hAnsi="Times New Roman" w:cs="Times New Roman"/>
-          <w:sz w:val="28"/>
-          <w:szCs w:val="28"/>
-        </w:rPr>
-      </w:pPr>
-      <w:r>
-        <w:rPr>
-          <w:rFonts w:ascii="Times New Roman" w:hAnsi="Times New Roman" w:cs="Times New Roman"/>
-          <w:sz w:val="28"/>
-          <w:szCs w:val="28"/>
-        </w:rPr>
-        <w:t>Какой-то текст</w:t>
-      </w:r>
-    </w:p>
-    <w:p>
-      <w:pPr>
-        <w:rPr>
-          <w:rFonts w:ascii="Times New Roman" w:hAnsi="Times New Roman" w:cs="Times New Roman"/>
-          <w:sz w:val="28"/>
-          <w:szCs w:val="28"/>
-        </w:rPr>
-      </w:pPr>
-      <w:r>
-        <w:rPr>
-          <w:rFonts w:ascii="Times New Roman" w:hAnsi="Times New Roman" w:cs="Times New Roman"/>
-          <w:sz w:val="28"/>
-          <w:szCs w:val="28"/>
-        </w:rPr>
+      <w:r>
         <w:br w:type="page"/>
       </w:r>
     </w:p>
@@ -2322,7 +2271,13 @@
       <w:bookmarkStart w:id="3" w:name="_Toc36226058"/>
       <w:r>
         <w:lastRenderedPageBreak/>
-        <w:t>1 АНАЛИЗ ЗАДАЧ И МЕТОДОВ ОБРАБОТКИ ДОКУМЕНТАЦИИ</w:t>
+        <w:t>1</w:t>
+      </w:r>
+      <w:r>
+        <w:t xml:space="preserve"> ГЛАВА</w:t>
+      </w:r>
+      <w:r>
+        <w:t xml:space="preserve"> АНАЛИЗ ЗАДАЧ И МЕТОДОВ ОБРАБОТКИ ДОКУМЕНТАЦИИ</w:t>
       </w:r>
       <w:bookmarkEnd w:id="3"/>
     </w:p>
@@ -2955,7 +2910,13 @@
       <w:bookmarkStart w:id="22" w:name="_Toc36226077"/>
       <w:r>
         <w:lastRenderedPageBreak/>
-        <w:t>2 ПРОЕКТИРОВАНИЕ СИСТЕМЫ</w:t>
+        <w:t xml:space="preserve">2 </w:t>
+      </w:r>
+      <w:r>
+        <w:t xml:space="preserve">ГЛАВА </w:t>
+      </w:r>
+      <w:r>
+        <w:t>ПРОЕКТИРОВАНИЕ СИСТЕМЫ</w:t>
       </w:r>
       <w:bookmarkEnd w:id="22"/>
     </w:p>
@@ -3090,11 +3051,11 @@
     <w:p>
       <w:pPr>
         <w:pStyle w:val="2"/>
-        <w:numPr>
-          <w:ilvl w:val="1"/>
-          <w:numId w:val="8"/>
-        </w:numPr>
-      </w:pPr>
+        <w:ind w:left="709" w:firstLine="0"/>
+      </w:pPr>
+      <w:r>
+        <w:t xml:space="preserve">2.4 </w:t>
+      </w:r>
       <w:r>
         <w:t xml:space="preserve">Проектирование интерфейса системы </w:t>
       </w:r>
@@ -3120,10 +3081,32 @@
     <w:p>
       <w:pPr>
         <w:pStyle w:val="2"/>
-      </w:pPr>
+        <w:ind w:left="709" w:firstLine="0"/>
+      </w:pPr>
+      <w:r>
+        <w:t xml:space="preserve">2.5 </w:t>
+      </w:r>
+      <w:r>
+        <w:t>глава 5</w:t>
+      </w:r>
+    </w:p>
+    <w:p>
+      <w:pPr>
+        <w:pStyle w:val="2"/>
+        <w:ind w:left="709" w:firstLine="0"/>
+      </w:pPr>
+      <w:r>
+        <w:t xml:space="preserve">2.6 </w:t>
+      </w:r>
       <w:r>
         <w:t>Выводы</w:t>
       </w:r>
+    </w:p>
+    <w:p>
+      <w:pPr>
+        <w:pStyle w:val="af1"/>
+        <w:ind w:left="1159"/>
+      </w:pPr>
       <w:r>
         <w:br w:type="page"/>
       </w:r>
@@ -3135,28 +3118,118 @@
       <w:bookmarkStart w:id="27" w:name="_Toc36226082"/>
       <w:r>
         <w:lastRenderedPageBreak/>
-        <w:t>3 РАЗРАБОТКА СИСТЕМЫ ДЛЯ РАБОТЫ С ТЕХНИЧЕСКОЙ ДОКУМЕНТАЦИЕЙ</w:t>
+        <w:t xml:space="preserve">3 </w:t>
+      </w:r>
+      <w:r>
+        <w:t xml:space="preserve">ГЛАВА </w:t>
+      </w:r>
+      <w:r>
+        <w:t>РАЗРАБОТКА СИСТЕМЫ ДЛЯ РАБОТЫ С ТЕХНИЧЕСКОЙ ДОКУМЕНТАЦИЕЙ</w:t>
       </w:r>
       <w:bookmarkEnd w:id="27"/>
     </w:p>
     <w:p>
+      <w:pPr>
+        <w:pStyle w:val="2"/>
+      </w:pPr>
+      <w:r>
+        <w:t>3.1 Требования</w:t>
+      </w:r>
+    </w:p>
+    <w:p>
+      <w:pPr>
+        <w:pStyle w:val="2"/>
+        <w:ind w:left="709" w:firstLine="0"/>
+      </w:pPr>
+      <w:r>
+        <w:t>3.2 Архитектура системы</w:t>
+      </w:r>
+    </w:p>
+    <w:p>
+      <w:pPr>
+        <w:pStyle w:val="2"/>
+        <w:ind w:left="709" w:firstLine="0"/>
+      </w:pPr>
+      <w:r>
+        <w:t>3</w:t>
+      </w:r>
+      <w:r>
+        <w:t>.</w:t>
+      </w:r>
+      <w:r>
+        <w:t>3</w:t>
+      </w:r>
+      <w:r>
+        <w:t xml:space="preserve"> Проектирование интерфейса системы </w:t>
+      </w:r>
+    </w:p>
+    <w:p>
+      <w:pPr>
+        <w:pStyle w:val="2"/>
+        <w:ind w:left="709" w:firstLine="0"/>
+      </w:pPr>
+      <w:r>
+        <w:t>3</w:t>
+      </w:r>
+      <w:r>
+        <w:t>.</w:t>
+      </w:r>
+      <w:r>
+        <w:t>4</w:t>
+      </w:r>
+      <w:r>
+        <w:t xml:space="preserve"> </w:t>
+      </w:r>
+      <w:r>
+        <w:t>глава 5</w:t>
+      </w:r>
+    </w:p>
+    <w:p>
+      <w:pPr>
+        <w:pStyle w:val="2"/>
+        <w:ind w:left="709" w:firstLine="0"/>
+      </w:pPr>
+      <w:r>
+        <w:t>3</w:t>
+      </w:r>
+      <w:r>
+        <w:t>.</w:t>
+      </w:r>
+      <w:r>
+        <w:t>5</w:t>
+      </w:r>
+      <w:r>
+        <w:t xml:space="preserve"> Выводы</w:t>
+      </w:r>
+    </w:p>
+    <w:p>
+      <w:pPr>
+        <w:spacing w:after="0" w:line="240" w:lineRule="auto"/>
+        <w:rPr>
+          <w:rFonts w:ascii="Times New Roman" w:eastAsiaTheme="majorEastAsia" w:hAnsi="Times New Roman" w:cstheme="majorBidi"/>
+          <w:b/>
+          <w:color w:val="000000" w:themeColor="text1"/>
+          <w:sz w:val="28"/>
+          <w:szCs w:val="26"/>
+        </w:rPr>
+      </w:pPr>
       <w:r>
         <w:br w:type="page"/>
       </w:r>
     </w:p>
     <w:p>
+      <w:r>
+        <w:lastRenderedPageBreak/>
+        <w:br w:type="page"/>
+      </w:r>
+    </w:p>
+    <w:p>
       <w:pPr>
         <w:pStyle w:val="1"/>
       </w:pPr>
       <w:bookmarkStart w:id="28" w:name="_Toc36226083"/>
       <w:r>
-        <w:rPr>
-          <w:lang w:val="en-US"/>
-        </w:rPr>
         <w:lastRenderedPageBreak/>
-        <w:t>q</w:t>
-      </w:r>
-      <w:r>
         <w:t>ЗАКЛЮЧЕНИЕ</w:t>
       </w:r>
       <w:bookmarkEnd w:id="28"/>
@@ -3182,7 +3255,7 @@
     </w:p>
     <w:p>
       <w:pPr>
-        <w:pStyle w:val="2"/>
+        <w:pStyle w:val="TNR140"/>
       </w:pPr>
       <w:r>
         <w:t>Компания «</w:t>
@@ -3204,7 +3277,7 @@
     </w:p>
     <w:p>
       <w:pPr>
-        <w:pStyle w:val="2"/>
+        <w:pStyle w:val="TNR140"/>
       </w:pPr>
       <w:r>
         <w:t xml:space="preserve">Компания «Техническая документация» [Электронный ресурс]. </w:t>
@@ -3218,7 +3291,7 @@
     </w:p>
     <w:p>
       <w:pPr>
-        <w:pStyle w:val="2"/>
+        <w:pStyle w:val="TNR140"/>
       </w:pPr>
       <w:r>
         <w:t xml:space="preserve">Компания «ABBYY» [Электронный ресурс]. </w:t>
@@ -3232,7 +3305,7 @@
     </w:p>
     <w:p>
       <w:pPr>
-        <w:pStyle w:val="2"/>
+        <w:pStyle w:val="TNR140"/>
       </w:pPr>
       <w:r>
         <w:t>Компания «</w:t>
@@ -3254,7 +3327,7 @@
     </w:p>
     <w:p>
       <w:pPr>
-        <w:pStyle w:val="2"/>
+        <w:pStyle w:val="TNR140"/>
       </w:pPr>
       <w:r>
         <w:t xml:space="preserve">Программное обеспечение </w:t>
@@ -3276,7 +3349,7 @@
     </w:p>
     <w:p>
       <w:pPr>
-        <w:pStyle w:val="2"/>
+        <w:pStyle w:val="TNR140"/>
       </w:pPr>
       <w:r>
         <w:t xml:space="preserve">Компания «SWRIT» Разработка технического задания: написание и оформление [Электронный ресурс]. </w:t>
@@ -4186,6 +4259,127 @@
       </w:pPr>
     </w:lvl>
   </w:abstractNum>
+  <w:abstractNum w:abstractNumId="8" w15:restartNumberingAfterBreak="0">
+    <w:nsid w:val="718260D7"/>
+    <w:multiLevelType w:val="multilevel"/>
+    <w:tmpl w:val="DBBAF8AE"/>
+    <w:lvl w:ilvl="0">
+      <w:start w:val="1"/>
+      <w:numFmt w:val="decimal"/>
+      <w:lvlText w:val="%1."/>
+      <w:lvlJc w:val="left"/>
+      <w:pPr>
+        <w:ind w:left="720" w:hanging="360"/>
+      </w:pPr>
+      <w:rPr>
+        <w:rFonts w:hint="default"/>
+      </w:rPr>
+    </w:lvl>
+    <w:lvl w:ilvl="1">
+      <w:start w:val="4"/>
+      <w:numFmt w:val="decimal"/>
+      <w:isLgl/>
+      <w:lvlText w:val="%1.%2"/>
+      <w:lvlJc w:val="left"/>
+      <w:pPr>
+        <w:ind w:left="1159" w:hanging="450"/>
+      </w:pPr>
+      <w:rPr>
+        <w:rFonts w:hint="default"/>
+      </w:rPr>
+    </w:lvl>
+    <w:lvl w:ilvl="2">
+      <w:start w:val="1"/>
+      <w:numFmt w:val="decimal"/>
+      <w:isLgl/>
+      <w:lvlText w:val="%1.%2.%3"/>
+      <w:lvlJc w:val="left"/>
+      <w:pPr>
+        <w:ind w:left="1778" w:hanging="720"/>
+      </w:pPr>
+      <w:rPr>
+        <w:rFonts w:hint="default"/>
+      </w:rPr>
+    </w:lvl>
+    <w:lvl w:ilvl="3">
+      <w:start w:val="1"/>
+      <w:numFmt w:val="decimal"/>
+      <w:isLgl/>
+      <w:lvlText w:val="%1.%2.%3.%4"/>
+      <w:lvlJc w:val="left"/>
+      <w:pPr>
+        <w:ind w:left="2127" w:hanging="720"/>
+      </w:pPr>
+      <w:rPr>
+        <w:rFonts w:hint="default"/>
+      </w:rPr>
+    </w:lvl>
+    <w:lvl w:ilvl="4">
+      <w:start w:val="1"/>
+      <w:numFmt w:val="decimal"/>
+      <w:isLgl/>
+      <w:lvlText w:val="%1.%2.%3.%4.%5"/>
+      <w:lvlJc w:val="left"/>
+      <w:pPr>
+        <w:ind w:left="2836" w:hanging="1080"/>
+      </w:pPr>
+      <w:rPr>
+        <w:rFonts w:hint="default"/>
+      </w:rPr>
+    </w:lvl>
+    <w:lvl w:ilvl="5">
+      <w:start w:val="1"/>
+      <w:numFmt w:val="decimal"/>
+      <w:isLgl/>
+      <w:lvlText w:val="%1.%2.%3.%4.%5.%6"/>
+      <w:lvlJc w:val="left"/>
+      <w:pPr>
+        <w:ind w:left="3185" w:hanging="1080"/>
+      </w:pPr>
+      <w:rPr>
+        <w:rFonts w:hint="default"/>
+      </w:rPr>
+    </w:lvl>
+    <w:lvl w:ilvl="6">
+      <w:start w:val="1"/>
+      <w:numFmt w:val="decimal"/>
+      <w:isLgl/>
+      <w:lvlText w:val="%1.%2.%3.%4.%5.%6.%7"/>
+      <w:lvlJc w:val="left"/>
+      <w:pPr>
+        <w:ind w:left="3894" w:hanging="1440"/>
+      </w:pPr>
+      <w:rPr>
+        <w:rFonts w:hint="default"/>
+      </w:rPr>
+    </w:lvl>
+    <w:lvl w:ilvl="7">
+      <w:start w:val="1"/>
+      <w:numFmt w:val="decimal"/>
+      <w:isLgl/>
+      <w:lvlText w:val="%1.%2.%3.%4.%5.%6.%7.%8"/>
+      <w:lvlJc w:val="left"/>
+      <w:pPr>
+        <w:ind w:left="4243" w:hanging="1440"/>
+      </w:pPr>
+      <w:rPr>
+        <w:rFonts w:hint="default"/>
+      </w:rPr>
+    </w:lvl>
+    <w:lvl w:ilvl="8">
+      <w:start w:val="1"/>
+      <w:numFmt w:val="decimal"/>
+      <w:isLgl/>
+      <w:lvlText w:val="%1.%2.%3.%4.%5.%6.%7.%8.%9"/>
+      <w:lvlJc w:val="left"/>
+      <w:pPr>
+        <w:ind w:left="4592" w:hanging="1440"/>
+      </w:pPr>
+      <w:rPr>
+        <w:rFonts w:hint="default"/>
+      </w:rPr>
+    </w:lvl>
+  </w:abstractNum>
   <w:num w:numId="1">
     <w:abstractNumId w:val="2"/>
   </w:num>
@@ -4209,6 +4403,9 @@
   </w:num>
   <w:num w:numId="8">
     <w:abstractNumId w:val="0"/>
+  </w:num>
+  <w:num w:numId="9">
+    <w:abstractNumId w:val="8"/>
   </w:num>
 </w:numbering>
 </file>
@@ -5428,7 +5625,7 @@
 </file>
 
 <file path=customXml/itemProps1.xml><?xml version="1.0" encoding="utf-8"?>
-<ds:datastoreItem xmlns:ds="http://schemas.openxmlformats.org/officeDocument/2006/customXml" ds:itemID="{6BFCC4C0-31F0-4F20-9EEE-A85A558FA6DE}">
+<ds:datastoreItem xmlns:ds="http://schemas.openxmlformats.org/officeDocument/2006/customXml" ds:itemID="{18AD1D1A-AD81-40C1-BDCD-7D493B10D5D1}">
   <ds:schemaRefs>
     <ds:schemaRef ds:uri="http://schemas.openxmlformats.org/officeDocument/2006/bibliography"/>
   </ds:schemaRefs>

</xml_diff>